<commit_message>
Docs refactoring edizione 2018
</commit_message>
<xml_diff>
--- a/Docs/SMVC-JIRA-2017.docx
+++ b/Docs/SMVC-JIRA-2017.docx
@@ -320,28 +320,53 @@
           <w:lang w:val="et-EE"/>
         </w:rPr>
       </w:pPr>
+    </w:p>
+    <w:p>
+      <w:pPr>
+        <w:rPr>
+          <w:b/>
+          <w:lang w:val="et-EE"/>
+        </w:rPr>
+      </w:pPr>
+    </w:p>
+    <w:p>
+      <w:pPr>
+        <w:rPr>
+          <w:b/>
+          <w:lang w:val="et-EE"/>
+        </w:rPr>
+      </w:pPr>
+    </w:p>
+    <w:p>
+      <w:pPr>
+        <w:rPr>
+          <w:b/>
+          <w:lang w:val="et-EE"/>
+        </w:rPr>
+      </w:pPr>
+    </w:p>
+    <w:p>
+      <w:pPr>
+        <w:rPr>
+          <w:b/>
+          <w:lang w:val="et-EE"/>
+        </w:rPr>
+      </w:pPr>
       <w:bookmarkStart w:id="0" w:name="_GoBack"/>
       <w:bookmarkEnd w:id="0"/>
     </w:p>
     <w:p>
       <w:pPr>
         <w:rPr>
-          <w:b/>
-          <w:lang w:val="et-EE"/>
-        </w:rPr>
-      </w:pPr>
-    </w:p>
-    <w:p>
-      <w:pPr>
-        <w:rPr>
-          <w:lang w:val="et-EE"/>
-        </w:rPr>
-      </w:pPr>
-      <w:r>
-        <w:rPr>
-          <w:b/>
-          <w:lang w:val="et-EE"/>
-        </w:rPr>
+          <w:lang w:val="et-EE"/>
+        </w:rPr>
+      </w:pPr>
+      <w:r>
+        <w:rPr>
+          <w:b/>
+          <w:lang w:val="et-EE"/>
+        </w:rPr>
+        <w:lastRenderedPageBreak/>
         <w:t>Rest e message Converters</w:t>
       </w:r>
       <w:r>
@@ -395,7 +420,6 @@
         <w:rPr>
           <w:lang w:val="et-EE"/>
         </w:rPr>
-        <w:lastRenderedPageBreak/>
         <w:t>http://richardchesterwood.blogspot.com.ee/2015/02/writing-custom-http-message-converter.html</w:t>
       </w:r>
       <w:r>

</xml_diff>